<commit_message>
SM 20200920 Updated CV
</commit_message>
<xml_diff>
--- a/SM_Resume.docx
+++ b/SM_Resume.docx
@@ -756,7 +756,7 @@
                   <wp:effectExtent l="0" t="0" r="2540" b="2540"/>
                   <wp:wrapSquare wrapText="bothSides"/>
                   <wp:docPr id="4" name="Picture 4">
-                    <a:hlinkClick xmlns:a="http://schemas.openxmlformats.org/drawingml/2006/main" r:id="rId12"/>
+                    <a:hlinkClick xmlns:a="http://schemas.openxmlformats.org/drawingml/2006/main" r:id="rId11"/>
                   </wp:docPr>
                   <wp:cNvGraphicFramePr>
                     <a:graphicFrameLocks xmlns:a="http://schemas.openxmlformats.org/drawingml/2006/main" noChangeAspect="1"/>
@@ -766,7 +766,7 @@
                       <pic:pic xmlns:pic="http://schemas.openxmlformats.org/drawingml/2006/picture">
                         <pic:nvPicPr>
                           <pic:cNvPr id="4" name="Picture 4">
-                            <a:hlinkClick r:id="rId12"/>
+                            <a:hlinkClick r:id="rId11"/>
                           </pic:cNvPr>
                           <pic:cNvPicPr/>
                         </pic:nvPicPr>
@@ -1012,7 +1012,7 @@
                   <wp:effectExtent l="0" t="0" r="0" b="0"/>
                   <wp:wrapSquare wrapText="bothSides"/>
                   <wp:docPr id="8" name="Picture 8">
-                    <a:hlinkClick xmlns:a="http://schemas.openxmlformats.org/drawingml/2006/main" r:id="rId7"/>
+                    <a:hlinkClick xmlns:a="http://schemas.openxmlformats.org/drawingml/2006/main" r:id="rId6"/>
                   </wp:docPr>
                   <wp:cNvGraphicFramePr>
                     <a:graphicFrameLocks xmlns:a="http://schemas.openxmlformats.org/drawingml/2006/main" noChangeAspect="1"/>
@@ -1650,15 +1650,10 @@
                     </w:rPr>
                   </w:pPr>
                   <w:r>
-                    <w:t xml:space="preserve">HTML5, CSS3, ReactJS, React Native, </w:t>
-                  </w:r>
-                  <w:proofErr w:type="spellStart"/>
-                  <w:r>
-                    <w:t>ExtJS</w:t>
-                  </w:r>
-                  <w:proofErr w:type="spellEnd"/>
-                  <w:r>
-                    <w:t>, Sencha Touch, ASP.NET</w:t>
+                    <w:t>HTML5, CSS3, ReactJS, React Native, ExtJS, Sencha Touch, ASP.NET</w:t>
+                  </w:r>
+                  <w:r>
+                    <w:t xml:space="preserve"> MVC</w:t>
                   </w:r>
                 </w:p>
               </w:tc>
@@ -1695,13 +1690,8 @@
                       <w:color w:val="2F5496" w:themeColor="accent1" w:themeShade="BF"/>
                     </w:rPr>
                   </w:pPr>
-                  <w:proofErr w:type="spellStart"/>
-                  <w:r>
-                    <w:t>Javascript</w:t>
-                  </w:r>
-                  <w:proofErr w:type="spellEnd"/>
-                  <w:r>
-                    <w:t>, C#.NET, VB.NET, Java</w:t>
+                  <w:r>
+                    <w:t>Javascript, C#.NET, VB.NET, Java</w:t>
                   </w:r>
                 </w:p>
               </w:tc>
@@ -1815,15 +1805,7 @@
                     </w:rPr>
                   </w:pPr>
                   <w:r>
-                    <w:t xml:space="preserve">InstallShield, Telerik components, </w:t>
-                  </w:r>
-                  <w:proofErr w:type="spellStart"/>
-                  <w:r>
-                    <w:t>RedGate</w:t>
-                  </w:r>
-                  <w:proofErr w:type="spellEnd"/>
-                  <w:r>
-                    <w:t xml:space="preserve"> tools, Microsoft CRM</w:t>
+                    <w:t>InstallShield, Telerik components, RedGate tools, Microsoft CRM</w:t>
                   </w:r>
                 </w:p>
               </w:tc>
@@ -1861,7 +1843,13 @@
                     </w:rPr>
                   </w:pPr>
                   <w:r>
-                    <w:t>AWS (EC2, RDS, SES)</w:t>
+                    <w:t xml:space="preserve">AWS (EC2, RDS, </w:t>
+                  </w:r>
+                  <w:r>
+                    <w:t xml:space="preserve">S3, </w:t>
+                  </w:r>
+                  <w:r>
+                    <w:t>SES)</w:t>
                   </w:r>
                 </w:p>
               </w:tc>
@@ -1950,25 +1938,7 @@
                       <w:sz w:val="20"/>
                       <w:szCs w:val="20"/>
                     </w:rPr>
-                    <w:t xml:space="preserve"> (</w:t>
-                  </w:r>
-                  <w:proofErr w:type="spellStart"/>
-                  <w:r>
-                    <w:rPr>
-                      <w:rFonts w:cstheme="minorHAnsi"/>
-                      <w:sz w:val="20"/>
-                      <w:szCs w:val="20"/>
-                    </w:rPr>
-                    <w:t>YearOne</w:t>
-                  </w:r>
-                  <w:proofErr w:type="spellEnd"/>
-                  <w:r>
-                    <w:rPr>
-                      <w:rFonts w:cstheme="minorHAnsi"/>
-                      <w:sz w:val="20"/>
-                      <w:szCs w:val="20"/>
-                    </w:rPr>
-                    <w:t xml:space="preserve"> Software Pty Ltd.)</w:t>
+                    <w:t xml:space="preserve"> (YearOne Software Pty Ltd.)</w:t>
                   </w:r>
                 </w:p>
               </w:tc>
@@ -2075,23 +2045,13 @@
                     </w:rPr>
                     <w:t>Data Integration Services Developer (</w:t>
                   </w:r>
-                  <w:proofErr w:type="spellStart"/>
-                  <w:r>
-                    <w:rPr>
-                      <w:rFonts w:cstheme="minorHAnsi"/>
-                      <w:sz w:val="20"/>
-                      <w:szCs w:val="20"/>
-                    </w:rPr>
-                    <w:t>YearOne</w:t>
-                  </w:r>
-                  <w:proofErr w:type="spellEnd"/>
-                  <w:r>
-                    <w:rPr>
-                      <w:rFonts w:cstheme="minorHAnsi"/>
-                      <w:sz w:val="20"/>
-                      <w:szCs w:val="20"/>
-                    </w:rPr>
-                    <w:t xml:space="preserve"> Software Pty Ltd.)</w:t>
+                  <w:r>
+                    <w:rPr>
+                      <w:rFonts w:cstheme="minorHAnsi"/>
+                      <w:sz w:val="20"/>
+                      <w:szCs w:val="20"/>
+                    </w:rPr>
+                    <w:t>YearOne Software Pty Ltd.)</w:t>
                   </w:r>
                 </w:p>
               </w:tc>

</xml_diff>

<commit_message>
SM 20200923 Minor change
</commit_message>
<xml_diff>
--- a/SM_Resume.docx
+++ b/SM_Resume.docx
@@ -756,7 +756,7 @@
                   <wp:effectExtent l="0" t="0" r="2540" b="2540"/>
                   <wp:wrapSquare wrapText="bothSides"/>
                   <wp:docPr id="4" name="Picture 4">
-                    <a:hlinkClick xmlns:a="http://schemas.openxmlformats.org/drawingml/2006/main" r:id="rId11"/>
+                    <a:hlinkClick xmlns:a="http://schemas.openxmlformats.org/drawingml/2006/main" r:id="rId12"/>
                   </wp:docPr>
                   <wp:cNvGraphicFramePr>
                     <a:graphicFrameLocks xmlns:a="http://schemas.openxmlformats.org/drawingml/2006/main" noChangeAspect="1"/>
@@ -766,7 +766,7 @@
                       <pic:pic xmlns:pic="http://schemas.openxmlformats.org/drawingml/2006/picture">
                         <pic:nvPicPr>
                           <pic:cNvPr id="4" name="Picture 4">
-                            <a:hlinkClick r:id="rId11"/>
+                            <a:hlinkClick r:id="rId12"/>
                           </pic:cNvPr>
                           <pic:cNvPicPr/>
                         </pic:nvPicPr>
@@ -948,7 +948,7 @@
                   <wp:effectExtent l="0" t="0" r="2540" b="2540"/>
                   <wp:wrapSquare wrapText="bothSides"/>
                   <wp:docPr id="7" name="Picture 7">
-                    <a:hlinkClick xmlns:a="http://schemas.openxmlformats.org/drawingml/2006/main" r:id="rId9"/>
+                    <a:hlinkClick xmlns:a="http://schemas.openxmlformats.org/drawingml/2006/main" r:id="rId8"/>
                   </wp:docPr>
                   <wp:cNvGraphicFramePr>
                     <a:graphicFrameLocks xmlns:a="http://schemas.openxmlformats.org/drawingml/2006/main" noChangeAspect="1"/>
@@ -1012,7 +1012,7 @@
                   <wp:effectExtent l="0" t="0" r="0" b="0"/>
                   <wp:wrapSquare wrapText="bothSides"/>
                   <wp:docPr id="8" name="Picture 8">
-                    <a:hlinkClick xmlns:a="http://schemas.openxmlformats.org/drawingml/2006/main" r:id="rId6"/>
+                    <a:hlinkClick xmlns:a="http://schemas.openxmlformats.org/drawingml/2006/main" r:id="rId7"/>
                   </wp:docPr>
                   <wp:cNvGraphicFramePr>
                     <a:graphicFrameLocks xmlns:a="http://schemas.openxmlformats.org/drawingml/2006/main" noChangeAspect="1"/>
@@ -1650,7 +1650,15 @@
                     </w:rPr>
                   </w:pPr>
                   <w:r>
-                    <w:t>HTML5, CSS3, ReactJS, React Native, ExtJS, Sencha Touch, ASP.NET</w:t>
+                    <w:t xml:space="preserve">HTML5, CSS3, ReactJS, React Native, </w:t>
+                  </w:r>
+                  <w:proofErr w:type="spellStart"/>
+                  <w:r>
+                    <w:t>ExtJS</w:t>
+                  </w:r>
+                  <w:proofErr w:type="spellEnd"/>
+                  <w:r>
+                    <w:t>, Sencha Touch, ASP.NET</w:t>
                   </w:r>
                   <w:r>
                     <w:t xml:space="preserve"> MVC</w:t>
@@ -1690,8 +1698,13 @@
                       <w:color w:val="2F5496" w:themeColor="accent1" w:themeShade="BF"/>
                     </w:rPr>
                   </w:pPr>
-                  <w:r>
-                    <w:t>Javascript, C#.NET, VB.NET, Java</w:t>
+                  <w:proofErr w:type="spellStart"/>
+                  <w:r>
+                    <w:t>Javascript</w:t>
+                  </w:r>
+                  <w:proofErr w:type="spellEnd"/>
+                  <w:r>
+                    <w:t>, C#.NET, VB.NET, Java</w:t>
                   </w:r>
                 </w:p>
               </w:tc>
@@ -1805,7 +1818,15 @@
                     </w:rPr>
                   </w:pPr>
                   <w:r>
-                    <w:t>InstallShield, Telerik components, RedGate tools, Microsoft CRM</w:t>
+                    <w:t xml:space="preserve">InstallShield, Telerik components, </w:t>
+                  </w:r>
+                  <w:proofErr w:type="spellStart"/>
+                  <w:r>
+                    <w:t>RedGate</w:t>
+                  </w:r>
+                  <w:proofErr w:type="spellEnd"/>
+                  <w:r>
+                    <w:t xml:space="preserve"> tools, Microsoft CRM</w:t>
                   </w:r>
                 </w:p>
               </w:tc>
@@ -1938,7 +1959,25 @@
                       <w:sz w:val="20"/>
                       <w:szCs w:val="20"/>
                     </w:rPr>
-                    <w:t xml:space="preserve"> (YearOne Software Pty Ltd.)</w:t>
+                    <w:t xml:space="preserve"> (</w:t>
+                  </w:r>
+                  <w:proofErr w:type="spellStart"/>
+                  <w:r>
+                    <w:rPr>
+                      <w:rFonts w:cstheme="minorHAnsi"/>
+                      <w:sz w:val="20"/>
+                      <w:szCs w:val="20"/>
+                    </w:rPr>
+                    <w:t>YearOne</w:t>
+                  </w:r>
+                  <w:proofErr w:type="spellEnd"/>
+                  <w:r>
+                    <w:rPr>
+                      <w:rFonts w:cstheme="minorHAnsi"/>
+                      <w:sz w:val="20"/>
+                      <w:szCs w:val="20"/>
+                    </w:rPr>
+                    <w:t xml:space="preserve"> Software Pty Ltd.)</w:t>
                   </w:r>
                 </w:p>
               </w:tc>
@@ -2045,13 +2084,23 @@
                     </w:rPr>
                     <w:t>Data Integration Services Developer (</w:t>
                   </w:r>
-                  <w:r>
-                    <w:rPr>
-                      <w:rFonts w:cstheme="minorHAnsi"/>
-                      <w:sz w:val="20"/>
-                      <w:szCs w:val="20"/>
-                    </w:rPr>
-                    <w:t>YearOne Software Pty Ltd.)</w:t>
+                  <w:proofErr w:type="spellStart"/>
+                  <w:r>
+                    <w:rPr>
+                      <w:rFonts w:cstheme="minorHAnsi"/>
+                      <w:sz w:val="20"/>
+                      <w:szCs w:val="20"/>
+                    </w:rPr>
+                    <w:t>YearOne</w:t>
+                  </w:r>
+                  <w:proofErr w:type="spellEnd"/>
+                  <w:r>
+                    <w:rPr>
+                      <w:rFonts w:cstheme="minorHAnsi"/>
+                      <w:sz w:val="20"/>
+                      <w:szCs w:val="20"/>
+                    </w:rPr>
+                    <w:t xml:space="preserve"> Software Pty Ltd.)</w:t>
                   </w:r>
                 </w:p>
               </w:tc>
@@ -3203,7 +3252,16 @@
                       <w:sz w:val="20"/>
                       <w:szCs w:val="20"/>
                     </w:rPr>
-                    <w:t xml:space="preserve">MSc Thesis </w:t>
+                    <w:t>MSc</w:t>
+                  </w:r>
+                  <w:r>
+                    <w:rPr>
+                      <w:rFonts w:cstheme="minorHAnsi"/>
+                      <w:b/>
+                      <w:sz w:val="20"/>
+                      <w:szCs w:val="20"/>
+                    </w:rPr>
+                    <w:t xml:space="preserve"> </w:t>
                   </w:r>
                   <w:r>
                     <w:rPr>

</xml_diff>

<commit_message>
SM 20201020 Updated resume
</commit_message>
<xml_diff>
--- a/SM_Resume.docx
+++ b/SM_Resume.docx
@@ -2830,21 +2830,155 @@
           <w:p>
             <w:pPr>
               <w:rPr>
+                <w:b/>
+                <w:color w:val="2F5496" w:themeColor="accent1" w:themeShade="BF"/>
+                <w:sz w:val="28"/>
+                <w:szCs w:val="28"/>
+              </w:rPr>
+            </w:pPr>
+            <w:r>
+              <w:rPr>
+                <w:b/>
+                <w:color w:val="2F5496" w:themeColor="accent1" w:themeShade="BF"/>
+                <w:sz w:val="28"/>
+                <w:szCs w:val="28"/>
+              </w:rPr>
+              <w:t>EDUCATION</w:t>
+            </w:r>
+          </w:p>
+          <w:tbl>
+            <w:tblPr>
+              <w:tblStyle w:val="TableGrid"/>
+              <w:tblW w:w="0" w:type="auto"/>
+              <w:tblLook w:val="04A0" w:firstRow="1" w:lastRow="0" w:firstColumn="1" w:lastColumn="0" w:noHBand="0" w:noVBand="1"/>
+            </w:tblPr>
+            <w:tblGrid>
+              <w:gridCol w:w="4223"/>
+              <w:gridCol w:w="1194"/>
+            </w:tblGrid>
+            <w:tr>
+              <w:tc>
+                <w:tcPr>
+                  <w:tcW w:w="4238" w:type="dxa"/>
+                  <w:tcBorders>
+                    <w:right w:val="nil"/>
+                  </w:tcBorders>
+                </w:tcPr>
+                <w:p>
+                  <w:pPr>
+                    <w:rPr>
+                      <w:rFonts w:cstheme="minorHAnsi"/>
+                      <w:b/>
+                      <w:sz w:val="20"/>
+                      <w:szCs w:val="20"/>
+                    </w:rPr>
+                  </w:pPr>
+                  <w:r>
+                    <w:rPr>
+                      <w:rFonts w:cstheme="minorHAnsi"/>
+                      <w:b/>
+                      <w:sz w:val="20"/>
+                      <w:szCs w:val="20"/>
+                    </w:rPr>
+                    <w:t>AWS</w:t>
+                  </w:r>
+                  <w:r>
+                    <w:rPr>
+                      <w:rFonts w:cstheme="minorHAnsi"/>
+                      <w:b/>
+                      <w:sz w:val="20"/>
+                      <w:szCs w:val="20"/>
+                    </w:rPr>
+                    <w:t xml:space="preserve"> </w:t>
+                  </w:r>
+                  <w:r>
+                    <w:rPr>
+                      <w:rFonts w:cstheme="minorHAnsi"/>
+                      <w:b/>
+                      <w:sz w:val="20"/>
+                      <w:szCs w:val="20"/>
+                    </w:rPr>
+                    <w:t>Certified Solutions Architect</w:t>
+                  </w:r>
+                </w:p>
+              </w:tc>
+              <w:tc>
+                <w:tcPr>
+                  <w:tcW w:w="1195" w:type="dxa"/>
+                  <w:tcBorders>
+                    <w:left w:val="nil"/>
+                  </w:tcBorders>
+                </w:tcPr>
+                <w:p>
+                  <w:pPr>
+                    <w:jc w:val="right"/>
+                    <w:rPr>
+                      <w:rFonts w:cstheme="minorHAnsi"/>
+                      <w:sz w:val="20"/>
+                      <w:szCs w:val="20"/>
+                    </w:rPr>
+                  </w:pPr>
+                  <w:r>
+                    <w:rPr>
+                      <w:rFonts w:cstheme="minorHAnsi"/>
+                      <w:sz w:val="20"/>
+                      <w:szCs w:val="20"/>
+                    </w:rPr>
+                    <w:t>(ongoing)</w:t>
+                  </w:r>
+                </w:p>
+              </w:tc>
+            </w:tr>
+            <w:tr>
+              <w:tc>
+                <w:tcPr>
+                  <w:tcW w:w="5433" w:type="dxa"/>
+                  <w:gridSpan w:val="2"/>
+                </w:tcPr>
+                <w:p>
+                  <w:pPr>
+                    <w:pStyle w:val="ListParagraph"/>
+                    <w:numPr>
+                      <w:ilvl w:val="0"/>
+                      <w:numId w:val="6"/>
+                    </w:numPr>
+                    <w:rPr>
+                      <w:rFonts w:cstheme="minorHAnsi"/>
+                      <w:sz w:val="20"/>
+                      <w:szCs w:val="20"/>
+                    </w:rPr>
+                  </w:pPr>
+                  <w:r>
+                    <w:rPr>
+                      <w:rFonts w:cstheme="minorHAnsi"/>
+                      <w:sz w:val="20"/>
+                      <w:szCs w:val="20"/>
+                      <w:lang w:val="en-NZ"/>
+                    </w:rPr>
+                    <w:t>AWS Certified Solutions Architect - Associate</w:t>
+                  </w:r>
+                  <w:r>
+                    <w:rPr>
+                      <w:rFonts w:cstheme="minorHAnsi"/>
+                      <w:sz w:val="20"/>
+                      <w:szCs w:val="20"/>
+                      <w:lang w:val="en-NZ"/>
+                    </w:rPr>
+                    <w:t xml:space="preserve"> </w:t>
+                  </w:r>
+                </w:p>
+              </w:tc>
+            </w:tr>
+          </w:tbl>
+          <w:p>
+            <w:pPr>
+              <w:rPr>
                 <w:rFonts w:cstheme="minorHAnsi"/>
                 <w:color w:val="2F5496" w:themeColor="accent1" w:themeShade="BF"/>
                 <w:sz w:val="20"/>
                 <w:szCs w:val="20"/>
               </w:rPr>
             </w:pPr>
-            <w:r>
-              <w:rPr>
-                <w:b/>
-                <w:color w:val="2F5496" w:themeColor="accent1" w:themeShade="BF"/>
-                <w:sz w:val="28"/>
-                <w:szCs w:val="28"/>
-              </w:rPr>
-              <w:t>EDUCATION</w:t>
-            </w:r>
           </w:p>
           <w:tbl>
             <w:tblPr>

</xml_diff>